<commit_message>
OS, COA- exp1, updates
</commit_message>
<xml_diff>
--- a/CS435P (COA)/data/COA_record_front.docx
+++ b/CS435P (COA)/data/COA_record_front.docx
@@ -570,6 +570,7 @@
         </w:rPr>
         <w:t xml:space="preserve">has successfully completed the </w:t>
       </w:r>
+      <w:proofErr w:type="gramStart"/>
       <w:r>
         <w:rPr>
           <w:rFonts w:ascii="Times New Roman" w:eastAsia="Times New Roman" w:hAnsi="Times New Roman" w:cs="Times New Roman"/>
@@ -596,7 +597,18 @@
           <w:sz w:val="24"/>
           <w:szCs w:val="24"/>
         </w:rPr>
-        <w:t xml:space="preserve">/ Mini Project </w:t>
+        <w:t>/</w:t>
+      </w:r>
+      <w:proofErr w:type="gramEnd"/>
+      <w:r>
+        <w:rPr>
+          <w:rFonts w:ascii="Times New Roman" w:eastAsia="Times New Roman" w:hAnsi="Times New Roman" w:cs="Times New Roman"/>
+          <w:i/>
+          <w:strike/>
+          <w:sz w:val="24"/>
+          <w:szCs w:val="24"/>
+        </w:rPr>
+        <w:t xml:space="preserve"> Mini Project </w:t>
       </w:r>
       <w:r>
         <w:rPr>
@@ -1111,6 +1123,13 @@
       </w:r>
     </w:p>
     <w:p>
+      <w:pPr>
+        <w:rPr>
+          <w:rFonts w:ascii="Times New Roman" w:eastAsia="Times New Roman" w:hAnsi="Times New Roman" w:cs="Times New Roman"/>
+          <w:sz w:val="24"/>
+          <w:szCs w:val="24"/>
+        </w:rPr>
+      </w:pPr>
       <w:r>
         <w:rPr>
           <w:rFonts w:ascii="Times New Roman" w:eastAsia="Times New Roman" w:hAnsi="Times New Roman" w:cs="Times New Roman"/>
@@ -1176,6 +1195,852 @@
         </w:rPr>
         <w:t>3</w:t>
       </w:r>
+    </w:p>
+    <w:p>
+      <w:pPr>
+        <w:rPr>
+          <w:rFonts w:ascii="Times New Roman" w:eastAsia="Times New Roman" w:hAnsi="Times New Roman" w:cs="Times New Roman"/>
+          <w:sz w:val="24"/>
+          <w:szCs w:val="24"/>
+        </w:rPr>
+      </w:pPr>
+    </w:p>
+    <w:p>
+      <w:pPr>
+        <w:jc w:val="center"/>
+        <w:rPr>
+          <w:rFonts w:ascii="Times New Roman" w:eastAsia="Times New Roman" w:hAnsi="Times New Roman" w:cs="Times New Roman"/>
+          <w:b/>
+          <w:bCs/>
+          <w:sz w:val="36"/>
+          <w:szCs w:val="36"/>
+          <w:u w:val="single"/>
+        </w:rPr>
+      </w:pPr>
+      <w:r>
+        <w:rPr>
+          <w:rFonts w:ascii="Times New Roman" w:eastAsia="Times New Roman" w:hAnsi="Times New Roman" w:cs="Times New Roman"/>
+          <w:b/>
+          <w:bCs/>
+          <w:sz w:val="36"/>
+          <w:szCs w:val="36"/>
+          <w:u w:val="single"/>
+        </w:rPr>
+        <w:lastRenderedPageBreak/>
+        <w:t>INDEX</w:t>
+      </w:r>
+    </w:p>
+    <w:tbl>
+      <w:tblPr>
+        <w:tblStyle w:val="TableGrid"/>
+        <w:tblW w:w="5000" w:type="pct"/>
+        <w:tblLook w:val="04A0" w:firstRow="1" w:lastRow="0" w:firstColumn="1" w:lastColumn="0" w:noHBand="0" w:noVBand="1"/>
+      </w:tblPr>
+      <w:tblGrid>
+        <w:gridCol w:w="1526"/>
+        <w:gridCol w:w="2491"/>
+        <w:gridCol w:w="1898"/>
+        <w:gridCol w:w="3435"/>
+      </w:tblGrid>
+      <w:tr>
+        <w:trPr>
+          <w:cantSplit/>
+          <w:trHeight w:val="1134"/>
+        </w:trPr>
+        <w:tc>
+          <w:tcPr>
+            <w:tcW w:w="816" w:type="pct"/>
+            <w:vAlign w:val="center"/>
+          </w:tcPr>
+          <w:p>
+            <w:pPr>
+              <w:spacing w:after="0" w:line="240" w:lineRule="auto"/>
+              <w:jc w:val="center"/>
+              <w:rPr>
+                <w:rFonts w:ascii="Times New Roman" w:eastAsia="Times New Roman" w:hAnsi="Times New Roman" w:cs="Times New Roman"/>
+                <w:b/>
+                <w:bCs/>
+                <w:sz w:val="32"/>
+                <w:szCs w:val="32"/>
+              </w:rPr>
+            </w:pPr>
+            <w:r>
+              <w:rPr>
+                <w:rFonts w:ascii="Times New Roman" w:eastAsia="Times New Roman" w:hAnsi="Times New Roman" w:cs="Times New Roman"/>
+                <w:b/>
+                <w:bCs/>
+                <w:sz w:val="32"/>
+                <w:szCs w:val="32"/>
+              </w:rPr>
+              <w:t>No.</w:t>
+            </w:r>
+          </w:p>
+        </w:tc>
+        <w:tc>
+          <w:tcPr>
+            <w:tcW w:w="1332" w:type="pct"/>
+            <w:vAlign w:val="center"/>
+          </w:tcPr>
+          <w:p>
+            <w:pPr>
+              <w:spacing w:after="0" w:line="240" w:lineRule="auto"/>
+              <w:jc w:val="center"/>
+              <w:rPr>
+                <w:rFonts w:ascii="Times New Roman" w:eastAsia="Times New Roman" w:hAnsi="Times New Roman" w:cs="Times New Roman"/>
+                <w:b/>
+                <w:bCs/>
+                <w:sz w:val="32"/>
+                <w:szCs w:val="32"/>
+              </w:rPr>
+            </w:pPr>
+            <w:r>
+              <w:rPr>
+                <w:rFonts w:ascii="Times New Roman" w:eastAsia="Times New Roman" w:hAnsi="Times New Roman" w:cs="Times New Roman"/>
+                <w:b/>
+                <w:bCs/>
+                <w:sz w:val="32"/>
+                <w:szCs w:val="32"/>
+              </w:rPr>
+              <w:t>Topics</w:t>
+            </w:r>
+          </w:p>
+        </w:tc>
+        <w:tc>
+          <w:tcPr>
+            <w:tcW w:w="1015" w:type="pct"/>
+            <w:vAlign w:val="center"/>
+          </w:tcPr>
+          <w:p>
+            <w:pPr>
+              <w:spacing w:after="0" w:line="240" w:lineRule="auto"/>
+              <w:jc w:val="center"/>
+              <w:rPr>
+                <w:rFonts w:ascii="Times New Roman" w:eastAsia="Times New Roman" w:hAnsi="Times New Roman" w:cs="Times New Roman"/>
+                <w:b/>
+                <w:bCs/>
+                <w:sz w:val="32"/>
+                <w:szCs w:val="32"/>
+              </w:rPr>
+            </w:pPr>
+            <w:r>
+              <w:rPr>
+                <w:rFonts w:ascii="Times New Roman" w:eastAsia="Times New Roman" w:hAnsi="Times New Roman" w:cs="Times New Roman"/>
+                <w:b/>
+                <w:bCs/>
+                <w:sz w:val="32"/>
+                <w:szCs w:val="32"/>
+              </w:rPr>
+              <w:t>Date</w:t>
+            </w:r>
+          </w:p>
+        </w:tc>
+        <w:tc>
+          <w:tcPr>
+            <w:tcW w:w="1838" w:type="pct"/>
+            <w:vAlign w:val="center"/>
+          </w:tcPr>
+          <w:p>
+            <w:pPr>
+              <w:spacing w:after="0" w:line="240" w:lineRule="auto"/>
+              <w:jc w:val="center"/>
+              <w:rPr>
+                <w:rFonts w:ascii="Times New Roman" w:eastAsia="Times New Roman" w:hAnsi="Times New Roman" w:cs="Times New Roman"/>
+                <w:b/>
+                <w:bCs/>
+                <w:sz w:val="32"/>
+                <w:szCs w:val="32"/>
+              </w:rPr>
+            </w:pPr>
+            <w:r>
+              <w:rPr>
+                <w:rFonts w:ascii="Times New Roman" w:eastAsia="Times New Roman" w:hAnsi="Times New Roman" w:cs="Times New Roman"/>
+                <w:b/>
+                <w:bCs/>
+                <w:sz w:val="32"/>
+                <w:szCs w:val="32"/>
+              </w:rPr>
+              <w:t>Signature</w:t>
+            </w:r>
+          </w:p>
+        </w:tc>
+      </w:tr>
+      <w:tr>
+        <w:trPr>
+          <w:cantSplit/>
+          <w:trHeight w:val="1134"/>
+        </w:trPr>
+        <w:tc>
+          <w:tcPr>
+            <w:tcW w:w="816" w:type="pct"/>
+            <w:vAlign w:val="center"/>
+          </w:tcPr>
+          <w:p>
+            <w:pPr>
+              <w:spacing w:after="0" w:line="240" w:lineRule="auto"/>
+              <w:jc w:val="center"/>
+              <w:rPr>
+                <w:rFonts w:ascii="Times New Roman" w:eastAsia="Times New Roman" w:hAnsi="Times New Roman" w:cs="Times New Roman"/>
+                <w:sz w:val="24"/>
+                <w:szCs w:val="24"/>
+              </w:rPr>
+            </w:pPr>
+          </w:p>
+        </w:tc>
+        <w:tc>
+          <w:tcPr>
+            <w:tcW w:w="1332" w:type="pct"/>
+            <w:vAlign w:val="center"/>
+          </w:tcPr>
+          <w:p>
+            <w:pPr>
+              <w:spacing w:after="0" w:line="240" w:lineRule="auto"/>
+              <w:jc w:val="center"/>
+              <w:rPr>
+                <w:rFonts w:ascii="Times New Roman" w:eastAsia="Times New Roman" w:hAnsi="Times New Roman" w:cs="Times New Roman"/>
+                <w:sz w:val="24"/>
+                <w:szCs w:val="24"/>
+              </w:rPr>
+            </w:pPr>
+          </w:p>
+        </w:tc>
+        <w:tc>
+          <w:tcPr>
+            <w:tcW w:w="1015" w:type="pct"/>
+            <w:vAlign w:val="center"/>
+          </w:tcPr>
+          <w:p>
+            <w:pPr>
+              <w:spacing w:after="0" w:line="240" w:lineRule="auto"/>
+              <w:jc w:val="center"/>
+              <w:rPr>
+                <w:rFonts w:ascii="Times New Roman" w:eastAsia="Times New Roman" w:hAnsi="Times New Roman" w:cs="Times New Roman"/>
+                <w:sz w:val="24"/>
+                <w:szCs w:val="24"/>
+              </w:rPr>
+            </w:pPr>
+          </w:p>
+        </w:tc>
+        <w:tc>
+          <w:tcPr>
+            <w:tcW w:w="1838" w:type="pct"/>
+            <w:vAlign w:val="center"/>
+          </w:tcPr>
+          <w:p>
+            <w:pPr>
+              <w:spacing w:after="0" w:line="240" w:lineRule="auto"/>
+              <w:jc w:val="center"/>
+              <w:rPr>
+                <w:rFonts w:ascii="Times New Roman" w:eastAsia="Times New Roman" w:hAnsi="Times New Roman" w:cs="Times New Roman"/>
+                <w:sz w:val="24"/>
+                <w:szCs w:val="24"/>
+              </w:rPr>
+            </w:pPr>
+          </w:p>
+        </w:tc>
+      </w:tr>
+      <w:tr>
+        <w:trPr>
+          <w:cantSplit/>
+          <w:trHeight w:val="1134"/>
+        </w:trPr>
+        <w:tc>
+          <w:tcPr>
+            <w:tcW w:w="816" w:type="pct"/>
+            <w:vAlign w:val="center"/>
+          </w:tcPr>
+          <w:p>
+            <w:pPr>
+              <w:spacing w:after="0" w:line="240" w:lineRule="auto"/>
+              <w:jc w:val="center"/>
+              <w:rPr>
+                <w:rFonts w:ascii="Times New Roman" w:eastAsia="Times New Roman" w:hAnsi="Times New Roman" w:cs="Times New Roman"/>
+                <w:sz w:val="24"/>
+                <w:szCs w:val="24"/>
+              </w:rPr>
+            </w:pPr>
+          </w:p>
+        </w:tc>
+        <w:tc>
+          <w:tcPr>
+            <w:tcW w:w="1332" w:type="pct"/>
+            <w:vAlign w:val="center"/>
+          </w:tcPr>
+          <w:p>
+            <w:pPr>
+              <w:spacing w:after="0" w:line="240" w:lineRule="auto"/>
+              <w:jc w:val="center"/>
+              <w:rPr>
+                <w:rFonts w:ascii="Times New Roman" w:eastAsia="Times New Roman" w:hAnsi="Times New Roman" w:cs="Times New Roman"/>
+                <w:sz w:val="24"/>
+                <w:szCs w:val="24"/>
+              </w:rPr>
+            </w:pPr>
+          </w:p>
+        </w:tc>
+        <w:tc>
+          <w:tcPr>
+            <w:tcW w:w="1015" w:type="pct"/>
+            <w:vAlign w:val="center"/>
+          </w:tcPr>
+          <w:p>
+            <w:pPr>
+              <w:spacing w:after="0" w:line="240" w:lineRule="auto"/>
+              <w:jc w:val="center"/>
+              <w:rPr>
+                <w:rFonts w:ascii="Times New Roman" w:eastAsia="Times New Roman" w:hAnsi="Times New Roman" w:cs="Times New Roman"/>
+                <w:sz w:val="24"/>
+                <w:szCs w:val="24"/>
+              </w:rPr>
+            </w:pPr>
+          </w:p>
+        </w:tc>
+        <w:tc>
+          <w:tcPr>
+            <w:tcW w:w="1838" w:type="pct"/>
+            <w:vAlign w:val="center"/>
+          </w:tcPr>
+          <w:p>
+            <w:pPr>
+              <w:spacing w:after="0" w:line="240" w:lineRule="auto"/>
+              <w:jc w:val="center"/>
+              <w:rPr>
+                <w:rFonts w:ascii="Times New Roman" w:eastAsia="Times New Roman" w:hAnsi="Times New Roman" w:cs="Times New Roman"/>
+                <w:sz w:val="24"/>
+                <w:szCs w:val="24"/>
+              </w:rPr>
+            </w:pPr>
+          </w:p>
+        </w:tc>
+      </w:tr>
+      <w:tr>
+        <w:trPr>
+          <w:cantSplit/>
+          <w:trHeight w:val="1134"/>
+        </w:trPr>
+        <w:tc>
+          <w:tcPr>
+            <w:tcW w:w="816" w:type="pct"/>
+            <w:vAlign w:val="center"/>
+          </w:tcPr>
+          <w:p>
+            <w:pPr>
+              <w:spacing w:after="0" w:line="240" w:lineRule="auto"/>
+              <w:jc w:val="center"/>
+              <w:rPr>
+                <w:rFonts w:ascii="Times New Roman" w:eastAsia="Times New Roman" w:hAnsi="Times New Roman" w:cs="Times New Roman"/>
+                <w:sz w:val="24"/>
+                <w:szCs w:val="24"/>
+              </w:rPr>
+            </w:pPr>
+          </w:p>
+        </w:tc>
+        <w:tc>
+          <w:tcPr>
+            <w:tcW w:w="1332" w:type="pct"/>
+            <w:vAlign w:val="center"/>
+          </w:tcPr>
+          <w:p>
+            <w:pPr>
+              <w:spacing w:after="0" w:line="240" w:lineRule="auto"/>
+              <w:jc w:val="center"/>
+              <w:rPr>
+                <w:rFonts w:ascii="Times New Roman" w:eastAsia="Times New Roman" w:hAnsi="Times New Roman" w:cs="Times New Roman"/>
+                <w:sz w:val="24"/>
+                <w:szCs w:val="24"/>
+              </w:rPr>
+            </w:pPr>
+          </w:p>
+        </w:tc>
+        <w:tc>
+          <w:tcPr>
+            <w:tcW w:w="1015" w:type="pct"/>
+            <w:vAlign w:val="center"/>
+          </w:tcPr>
+          <w:p>
+            <w:pPr>
+              <w:spacing w:after="0" w:line="240" w:lineRule="auto"/>
+              <w:jc w:val="center"/>
+              <w:rPr>
+                <w:rFonts w:ascii="Times New Roman" w:eastAsia="Times New Roman" w:hAnsi="Times New Roman" w:cs="Times New Roman"/>
+                <w:sz w:val="24"/>
+                <w:szCs w:val="24"/>
+              </w:rPr>
+            </w:pPr>
+          </w:p>
+        </w:tc>
+        <w:tc>
+          <w:tcPr>
+            <w:tcW w:w="1838" w:type="pct"/>
+            <w:vAlign w:val="center"/>
+          </w:tcPr>
+          <w:p>
+            <w:pPr>
+              <w:spacing w:after="0" w:line="240" w:lineRule="auto"/>
+              <w:jc w:val="center"/>
+              <w:rPr>
+                <w:rFonts w:ascii="Times New Roman" w:eastAsia="Times New Roman" w:hAnsi="Times New Roman" w:cs="Times New Roman"/>
+                <w:sz w:val="24"/>
+                <w:szCs w:val="24"/>
+              </w:rPr>
+            </w:pPr>
+          </w:p>
+        </w:tc>
+      </w:tr>
+      <w:tr>
+        <w:trPr>
+          <w:cantSplit/>
+          <w:trHeight w:val="1134"/>
+        </w:trPr>
+        <w:tc>
+          <w:tcPr>
+            <w:tcW w:w="816" w:type="pct"/>
+            <w:vAlign w:val="center"/>
+          </w:tcPr>
+          <w:p>
+            <w:pPr>
+              <w:spacing w:after="0" w:line="240" w:lineRule="auto"/>
+              <w:jc w:val="center"/>
+              <w:rPr>
+                <w:rFonts w:ascii="Times New Roman" w:eastAsia="Times New Roman" w:hAnsi="Times New Roman" w:cs="Times New Roman"/>
+                <w:sz w:val="24"/>
+                <w:szCs w:val="24"/>
+              </w:rPr>
+            </w:pPr>
+          </w:p>
+        </w:tc>
+        <w:tc>
+          <w:tcPr>
+            <w:tcW w:w="1332" w:type="pct"/>
+            <w:vAlign w:val="center"/>
+          </w:tcPr>
+          <w:p>
+            <w:pPr>
+              <w:spacing w:after="0" w:line="240" w:lineRule="auto"/>
+              <w:jc w:val="center"/>
+              <w:rPr>
+                <w:rFonts w:ascii="Times New Roman" w:eastAsia="Times New Roman" w:hAnsi="Times New Roman" w:cs="Times New Roman"/>
+                <w:sz w:val="24"/>
+                <w:szCs w:val="24"/>
+              </w:rPr>
+            </w:pPr>
+          </w:p>
+        </w:tc>
+        <w:tc>
+          <w:tcPr>
+            <w:tcW w:w="1015" w:type="pct"/>
+            <w:vAlign w:val="center"/>
+          </w:tcPr>
+          <w:p>
+            <w:pPr>
+              <w:spacing w:after="0" w:line="240" w:lineRule="auto"/>
+              <w:jc w:val="center"/>
+              <w:rPr>
+                <w:rFonts w:ascii="Times New Roman" w:eastAsia="Times New Roman" w:hAnsi="Times New Roman" w:cs="Times New Roman"/>
+                <w:sz w:val="24"/>
+                <w:szCs w:val="24"/>
+              </w:rPr>
+            </w:pPr>
+          </w:p>
+        </w:tc>
+        <w:tc>
+          <w:tcPr>
+            <w:tcW w:w="1838" w:type="pct"/>
+            <w:vAlign w:val="center"/>
+          </w:tcPr>
+          <w:p>
+            <w:pPr>
+              <w:spacing w:after="0" w:line="240" w:lineRule="auto"/>
+              <w:jc w:val="center"/>
+              <w:rPr>
+                <w:rFonts w:ascii="Times New Roman" w:eastAsia="Times New Roman" w:hAnsi="Times New Roman" w:cs="Times New Roman"/>
+                <w:sz w:val="24"/>
+                <w:szCs w:val="24"/>
+              </w:rPr>
+            </w:pPr>
+          </w:p>
+        </w:tc>
+      </w:tr>
+      <w:tr>
+        <w:trPr>
+          <w:cantSplit/>
+          <w:trHeight w:val="1134"/>
+        </w:trPr>
+        <w:tc>
+          <w:tcPr>
+            <w:tcW w:w="816" w:type="pct"/>
+            <w:vAlign w:val="center"/>
+          </w:tcPr>
+          <w:p>
+            <w:pPr>
+              <w:spacing w:after="0" w:line="240" w:lineRule="auto"/>
+              <w:jc w:val="center"/>
+              <w:rPr>
+                <w:rFonts w:ascii="Times New Roman" w:eastAsia="Times New Roman" w:hAnsi="Times New Roman" w:cs="Times New Roman"/>
+                <w:sz w:val="24"/>
+                <w:szCs w:val="24"/>
+              </w:rPr>
+            </w:pPr>
+          </w:p>
+        </w:tc>
+        <w:tc>
+          <w:tcPr>
+            <w:tcW w:w="1332" w:type="pct"/>
+            <w:vAlign w:val="center"/>
+          </w:tcPr>
+          <w:p>
+            <w:pPr>
+              <w:spacing w:after="0" w:line="240" w:lineRule="auto"/>
+              <w:jc w:val="center"/>
+              <w:rPr>
+                <w:rFonts w:ascii="Times New Roman" w:eastAsia="Times New Roman" w:hAnsi="Times New Roman" w:cs="Times New Roman"/>
+                <w:sz w:val="24"/>
+                <w:szCs w:val="24"/>
+              </w:rPr>
+            </w:pPr>
+          </w:p>
+        </w:tc>
+        <w:tc>
+          <w:tcPr>
+            <w:tcW w:w="1015" w:type="pct"/>
+            <w:vAlign w:val="center"/>
+          </w:tcPr>
+          <w:p>
+            <w:pPr>
+              <w:spacing w:after="0" w:line="240" w:lineRule="auto"/>
+              <w:jc w:val="center"/>
+              <w:rPr>
+                <w:rFonts w:ascii="Times New Roman" w:eastAsia="Times New Roman" w:hAnsi="Times New Roman" w:cs="Times New Roman"/>
+                <w:sz w:val="24"/>
+                <w:szCs w:val="24"/>
+              </w:rPr>
+            </w:pPr>
+          </w:p>
+        </w:tc>
+        <w:tc>
+          <w:tcPr>
+            <w:tcW w:w="1838" w:type="pct"/>
+            <w:vAlign w:val="center"/>
+          </w:tcPr>
+          <w:p>
+            <w:pPr>
+              <w:spacing w:after="0" w:line="240" w:lineRule="auto"/>
+              <w:jc w:val="center"/>
+              <w:rPr>
+                <w:rFonts w:ascii="Times New Roman" w:eastAsia="Times New Roman" w:hAnsi="Times New Roman" w:cs="Times New Roman"/>
+                <w:sz w:val="24"/>
+                <w:szCs w:val="24"/>
+              </w:rPr>
+            </w:pPr>
+          </w:p>
+        </w:tc>
+      </w:tr>
+      <w:tr>
+        <w:trPr>
+          <w:cantSplit/>
+          <w:trHeight w:val="1134"/>
+        </w:trPr>
+        <w:tc>
+          <w:tcPr>
+            <w:tcW w:w="816" w:type="pct"/>
+            <w:vAlign w:val="center"/>
+          </w:tcPr>
+          <w:p>
+            <w:pPr>
+              <w:spacing w:after="0" w:line="240" w:lineRule="auto"/>
+              <w:jc w:val="center"/>
+              <w:rPr>
+                <w:rFonts w:ascii="Times New Roman" w:eastAsia="Times New Roman" w:hAnsi="Times New Roman" w:cs="Times New Roman"/>
+                <w:sz w:val="24"/>
+                <w:szCs w:val="24"/>
+              </w:rPr>
+            </w:pPr>
+          </w:p>
+        </w:tc>
+        <w:tc>
+          <w:tcPr>
+            <w:tcW w:w="1332" w:type="pct"/>
+            <w:vAlign w:val="center"/>
+          </w:tcPr>
+          <w:p>
+            <w:pPr>
+              <w:spacing w:after="0" w:line="240" w:lineRule="auto"/>
+              <w:jc w:val="center"/>
+              <w:rPr>
+                <w:rFonts w:ascii="Times New Roman" w:eastAsia="Times New Roman" w:hAnsi="Times New Roman" w:cs="Times New Roman"/>
+                <w:sz w:val="24"/>
+                <w:szCs w:val="24"/>
+              </w:rPr>
+            </w:pPr>
+          </w:p>
+        </w:tc>
+        <w:tc>
+          <w:tcPr>
+            <w:tcW w:w="1015" w:type="pct"/>
+            <w:vAlign w:val="center"/>
+          </w:tcPr>
+          <w:p>
+            <w:pPr>
+              <w:spacing w:after="0" w:line="240" w:lineRule="auto"/>
+              <w:jc w:val="center"/>
+              <w:rPr>
+                <w:rFonts w:ascii="Times New Roman" w:eastAsia="Times New Roman" w:hAnsi="Times New Roman" w:cs="Times New Roman"/>
+                <w:sz w:val="24"/>
+                <w:szCs w:val="24"/>
+              </w:rPr>
+            </w:pPr>
+          </w:p>
+        </w:tc>
+        <w:tc>
+          <w:tcPr>
+            <w:tcW w:w="1838" w:type="pct"/>
+            <w:vAlign w:val="center"/>
+          </w:tcPr>
+          <w:p>
+            <w:pPr>
+              <w:spacing w:after="0" w:line="240" w:lineRule="auto"/>
+              <w:jc w:val="center"/>
+              <w:rPr>
+                <w:rFonts w:ascii="Times New Roman" w:eastAsia="Times New Roman" w:hAnsi="Times New Roman" w:cs="Times New Roman"/>
+                <w:sz w:val="24"/>
+                <w:szCs w:val="24"/>
+              </w:rPr>
+            </w:pPr>
+          </w:p>
+        </w:tc>
+      </w:tr>
+      <w:tr>
+        <w:trPr>
+          <w:cantSplit/>
+          <w:trHeight w:val="1134"/>
+        </w:trPr>
+        <w:tc>
+          <w:tcPr>
+            <w:tcW w:w="816" w:type="pct"/>
+            <w:vAlign w:val="center"/>
+          </w:tcPr>
+          <w:p>
+            <w:pPr>
+              <w:spacing w:after="0" w:line="240" w:lineRule="auto"/>
+              <w:jc w:val="center"/>
+              <w:rPr>
+                <w:rFonts w:ascii="Times New Roman" w:eastAsia="Times New Roman" w:hAnsi="Times New Roman" w:cs="Times New Roman"/>
+                <w:sz w:val="24"/>
+                <w:szCs w:val="24"/>
+              </w:rPr>
+            </w:pPr>
+          </w:p>
+        </w:tc>
+        <w:tc>
+          <w:tcPr>
+            <w:tcW w:w="1332" w:type="pct"/>
+            <w:vAlign w:val="center"/>
+          </w:tcPr>
+          <w:p>
+            <w:pPr>
+              <w:spacing w:after="0" w:line="240" w:lineRule="auto"/>
+              <w:jc w:val="center"/>
+              <w:rPr>
+                <w:rFonts w:ascii="Times New Roman" w:eastAsia="Times New Roman" w:hAnsi="Times New Roman" w:cs="Times New Roman"/>
+                <w:sz w:val="24"/>
+                <w:szCs w:val="24"/>
+              </w:rPr>
+            </w:pPr>
+          </w:p>
+        </w:tc>
+        <w:tc>
+          <w:tcPr>
+            <w:tcW w:w="1015" w:type="pct"/>
+            <w:vAlign w:val="center"/>
+          </w:tcPr>
+          <w:p>
+            <w:pPr>
+              <w:spacing w:after="0" w:line="240" w:lineRule="auto"/>
+              <w:jc w:val="center"/>
+              <w:rPr>
+                <w:rFonts w:ascii="Times New Roman" w:eastAsia="Times New Roman" w:hAnsi="Times New Roman" w:cs="Times New Roman"/>
+                <w:sz w:val="24"/>
+                <w:szCs w:val="24"/>
+              </w:rPr>
+            </w:pPr>
+          </w:p>
+        </w:tc>
+        <w:tc>
+          <w:tcPr>
+            <w:tcW w:w="1838" w:type="pct"/>
+            <w:vAlign w:val="center"/>
+          </w:tcPr>
+          <w:p>
+            <w:pPr>
+              <w:spacing w:after="0" w:line="240" w:lineRule="auto"/>
+              <w:jc w:val="center"/>
+              <w:rPr>
+                <w:rFonts w:ascii="Times New Roman" w:eastAsia="Times New Roman" w:hAnsi="Times New Roman" w:cs="Times New Roman"/>
+                <w:sz w:val="24"/>
+                <w:szCs w:val="24"/>
+              </w:rPr>
+            </w:pPr>
+          </w:p>
+        </w:tc>
+      </w:tr>
+      <w:tr>
+        <w:trPr>
+          <w:cantSplit/>
+          <w:trHeight w:val="1134"/>
+        </w:trPr>
+        <w:tc>
+          <w:tcPr>
+            <w:tcW w:w="816" w:type="pct"/>
+            <w:vAlign w:val="center"/>
+          </w:tcPr>
+          <w:p>
+            <w:pPr>
+              <w:spacing w:after="0" w:line="240" w:lineRule="auto"/>
+              <w:jc w:val="center"/>
+              <w:rPr>
+                <w:rFonts w:ascii="Times New Roman" w:eastAsia="Times New Roman" w:hAnsi="Times New Roman" w:cs="Times New Roman"/>
+                <w:sz w:val="24"/>
+                <w:szCs w:val="24"/>
+              </w:rPr>
+            </w:pPr>
+          </w:p>
+        </w:tc>
+        <w:tc>
+          <w:tcPr>
+            <w:tcW w:w="1332" w:type="pct"/>
+            <w:vAlign w:val="center"/>
+          </w:tcPr>
+          <w:p>
+            <w:pPr>
+              <w:spacing w:after="0" w:line="240" w:lineRule="auto"/>
+              <w:jc w:val="center"/>
+              <w:rPr>
+                <w:rFonts w:ascii="Times New Roman" w:eastAsia="Times New Roman" w:hAnsi="Times New Roman" w:cs="Times New Roman"/>
+                <w:sz w:val="24"/>
+                <w:szCs w:val="24"/>
+              </w:rPr>
+            </w:pPr>
+          </w:p>
+        </w:tc>
+        <w:tc>
+          <w:tcPr>
+            <w:tcW w:w="1015" w:type="pct"/>
+            <w:vAlign w:val="center"/>
+          </w:tcPr>
+          <w:p>
+            <w:pPr>
+              <w:spacing w:after="0" w:line="240" w:lineRule="auto"/>
+              <w:jc w:val="center"/>
+              <w:rPr>
+                <w:rFonts w:ascii="Times New Roman" w:eastAsia="Times New Roman" w:hAnsi="Times New Roman" w:cs="Times New Roman"/>
+                <w:sz w:val="24"/>
+                <w:szCs w:val="24"/>
+              </w:rPr>
+            </w:pPr>
+          </w:p>
+        </w:tc>
+        <w:tc>
+          <w:tcPr>
+            <w:tcW w:w="1838" w:type="pct"/>
+            <w:vAlign w:val="center"/>
+          </w:tcPr>
+          <w:p>
+            <w:pPr>
+              <w:spacing w:after="0" w:line="240" w:lineRule="auto"/>
+              <w:jc w:val="center"/>
+              <w:rPr>
+                <w:rFonts w:ascii="Times New Roman" w:eastAsia="Times New Roman" w:hAnsi="Times New Roman" w:cs="Times New Roman"/>
+                <w:sz w:val="24"/>
+                <w:szCs w:val="24"/>
+              </w:rPr>
+            </w:pPr>
+          </w:p>
+        </w:tc>
+      </w:tr>
+      <w:tr>
+        <w:trPr>
+          <w:cantSplit/>
+          <w:trHeight w:val="1134"/>
+        </w:trPr>
+        <w:tc>
+          <w:tcPr>
+            <w:tcW w:w="816" w:type="pct"/>
+            <w:vAlign w:val="center"/>
+          </w:tcPr>
+          <w:p>
+            <w:pPr>
+              <w:spacing w:after="0" w:line="240" w:lineRule="auto"/>
+              <w:jc w:val="center"/>
+              <w:rPr>
+                <w:rFonts w:ascii="Times New Roman" w:eastAsia="Times New Roman" w:hAnsi="Times New Roman" w:cs="Times New Roman"/>
+                <w:sz w:val="24"/>
+                <w:szCs w:val="24"/>
+              </w:rPr>
+            </w:pPr>
+          </w:p>
+        </w:tc>
+        <w:tc>
+          <w:tcPr>
+            <w:tcW w:w="1332" w:type="pct"/>
+            <w:vAlign w:val="center"/>
+          </w:tcPr>
+          <w:p>
+            <w:pPr>
+              <w:spacing w:after="0" w:line="240" w:lineRule="auto"/>
+              <w:jc w:val="center"/>
+              <w:rPr>
+                <w:rFonts w:ascii="Times New Roman" w:eastAsia="Times New Roman" w:hAnsi="Times New Roman" w:cs="Times New Roman"/>
+                <w:sz w:val="24"/>
+                <w:szCs w:val="24"/>
+              </w:rPr>
+            </w:pPr>
+          </w:p>
+        </w:tc>
+        <w:tc>
+          <w:tcPr>
+            <w:tcW w:w="1015" w:type="pct"/>
+            <w:vAlign w:val="center"/>
+          </w:tcPr>
+          <w:p>
+            <w:pPr>
+              <w:spacing w:after="0" w:line="240" w:lineRule="auto"/>
+              <w:jc w:val="center"/>
+              <w:rPr>
+                <w:rFonts w:ascii="Times New Roman" w:eastAsia="Times New Roman" w:hAnsi="Times New Roman" w:cs="Times New Roman"/>
+                <w:sz w:val="24"/>
+                <w:szCs w:val="24"/>
+              </w:rPr>
+            </w:pPr>
+          </w:p>
+        </w:tc>
+        <w:tc>
+          <w:tcPr>
+            <w:tcW w:w="1838" w:type="pct"/>
+            <w:vAlign w:val="center"/>
+          </w:tcPr>
+          <w:p>
+            <w:pPr>
+              <w:spacing w:after="0" w:line="240" w:lineRule="auto"/>
+              <w:jc w:val="center"/>
+              <w:rPr>
+                <w:rFonts w:ascii="Times New Roman" w:eastAsia="Times New Roman" w:hAnsi="Times New Roman" w:cs="Times New Roman"/>
+                <w:sz w:val="24"/>
+                <w:szCs w:val="24"/>
+              </w:rPr>
+            </w:pPr>
+          </w:p>
+        </w:tc>
+      </w:tr>
+    </w:tbl>
+    <w:p>
+      <w:pPr>
+        <w:spacing w:after="0" w:line="720" w:lineRule="auto"/>
+        <w:jc w:val="center"/>
+        <w:rPr>
+          <w:rFonts w:ascii="Times New Roman" w:eastAsia="Times New Roman" w:hAnsi="Times New Roman" w:cs="Times New Roman"/>
+          <w:sz w:val="24"/>
+          <w:szCs w:val="24"/>
+        </w:rPr>
+      </w:pPr>
     </w:p>
     <w:sectPr>
       <w:pgSz w:w="12240" w:h="15840"/>
@@ -1700,6 +2565,22 @@
       <w:szCs w:val="40"/>
     </w:rPr>
   </w:style>
+  <w:style w:type="table" w:styleId="TableGrid">
+    <w:name w:val="Table Grid"/>
+    <w:basedOn w:val="TableNormal"/>
+    <w:uiPriority w:val="39"/>
+    <w:rsid w:val="00C13670"/>
+    <w:tblPr>
+      <w:tblBorders>
+        <w:top w:val="single" w:sz="4" w:space="0" w:color="auto"/>
+        <w:left w:val="single" w:sz="4" w:space="0" w:color="auto"/>
+        <w:bottom w:val="single" w:sz="4" w:space="0" w:color="auto"/>
+        <w:right w:val="single" w:sz="4" w:space="0" w:color="auto"/>
+        <w:insideH w:val="single" w:sz="4" w:space="0" w:color="auto"/>
+        <w:insideV w:val="single" w:sz="4" w:space="0" w:color="auto"/>
+      </w:tblBorders>
+    </w:tblPr>
+  </w:style>
 </w:styles>
 </file>
 

</xml_diff>

<commit_message>
COA:record update, AIML:exp1-v1, OOP: exp1
</commit_message>
<xml_diff>
--- a/CS435P (COA)/data/COA_record_front.docx
+++ b/CS435P (COA)/data/COA_record_front.docx
@@ -645,7 +645,7 @@
           <w:sz w:val="24"/>
           <w:szCs w:val="24"/>
         </w:rPr>
-        <w:t>CS331P</w:t>
+        <w:t>CS435P</w:t>
       </w:r>
       <w:r>
         <w:rPr>
@@ -663,7 +663,7 @@
           <w:sz w:val="24"/>
           <w:szCs w:val="24"/>
         </w:rPr>
-        <w:t>Database Management Systems</w:t>
+        <w:t>Computer Organization &amp; Architecture</w:t>
       </w:r>
       <w:r>
         <w:rPr>
@@ -1272,7 +1272,17 @@
                 <w:sz w:val="32"/>
                 <w:szCs w:val="32"/>
               </w:rPr>
-              <w:t>No.</w:t>
+              <w:t>Ex</w:t>
+            </w:r>
+            <w:r>
+              <w:rPr>
+                <w:rFonts w:ascii="Times New Roman" w:eastAsia="Times New Roman" w:hAnsi="Times New Roman" w:cs="Times New Roman"/>
+                <w:b/>
+                <w:bCs/>
+                <w:sz w:val="32"/>
+                <w:szCs w:val="32"/>
+              </w:rPr>
+              <w:t>.</w:t>
             </w:r>
           </w:p>
         </w:tc>

</xml_diff>